<commit_message>
Arregla un par de bugs.
</commit_message>
<xml_diff>
--- a/analysis/paper/shceof.docx
+++ b/analysis/paper/shceof.docx
@@ -99,19 +99,19 @@
         <w:pStyle w:val="Date"/>
       </w:pPr>
       <w:r>
-        <w:t xml:space="preserve">09</w:t>
-      </w:r>
-      <w:r>
-        <w:t xml:space="preserve"> </w:t>
-      </w:r>
-      <w:r>
-        <w:t xml:space="preserve">septiembre,</w:t>
-      </w:r>
-      <w:r>
-        <w:t xml:space="preserve"> </w:t>
-      </w:r>
-      <w:r>
-        <w:t xml:space="preserve">2021</w:t>
+        <w:t xml:space="preserve">24</w:t>
+      </w:r>
+      <w:r>
+        <w:t xml:space="preserve"> </w:t>
+      </w:r>
+      <w:r>
+        <w:t xml:space="preserve">enero,</w:t>
+      </w:r>
+      <w:r>
+        <w:t xml:space="preserve"> </w:t>
+      </w:r>
+      <w:r>
+        <w:t xml:space="preserve">2022</w:t>
       </w:r>
     </w:p>
     <w:p>
@@ -1517,39 +1517,37 @@
           <m:r>
             <m:t>X</m:t>
           </m:r>
-          <m:r>
-            <m:rPr>
-              <m:sty m:val="p"/>
-            </m:rPr>
-            <m:t>(</m:t>
-          </m:r>
-          <m:r>
-            <m:t>λ</m:t>
-          </m:r>
-          <m:r>
-            <m:rPr>
-              <m:sty m:val="p"/>
-            </m:rPr>
-            <m:t>,</m:t>
-          </m:r>
-          <m:r>
-            <m:t>ϕ</m:t>
-          </m:r>
-          <m:r>
-            <m:rPr>
-              <m:sty m:val="p"/>
-            </m:rPr>
-            <m:t>,</m:t>
-          </m:r>
-          <m:r>
-            <m:t>t</m:t>
-          </m:r>
-          <m:r>
-            <m:rPr>
-              <m:sty m:val="p"/>
-            </m:rPr>
-            <m:t>)</m:t>
-          </m:r>
+          <m:d>
+            <m:dPr>
+              <m:begChr m:val="("/>
+              <m:endChr m:val=")"/>
+              <m:sepChr m:val=""/>
+              <m:grow/>
+            </m:dPr>
+            <m:e>
+              <m:r>
+                <m:t>λ</m:t>
+              </m:r>
+              <m:r>
+                <m:rPr>
+                  <m:sty m:val="p"/>
+                </m:rPr>
+                <m:t>,</m:t>
+              </m:r>
+              <m:r>
+                <m:t>ϕ</m:t>
+              </m:r>
+              <m:r>
+                <m:rPr>
+                  <m:sty m:val="p"/>
+                </m:rPr>
+                <m:t>,</m:t>
+              </m:r>
+              <m:r>
+                <m:t>t</m:t>
+              </m:r>
+            </m:e>
+          </m:d>
           <m:r>
             <m:rPr>
               <m:sty m:val="p"/>
@@ -1559,30 +1557,28 @@
           <m:r>
             <m:t>α</m:t>
           </m:r>
-          <m:r>
-            <m:rPr>
-              <m:sty m:val="p"/>
-            </m:rPr>
-            <m:t>(</m:t>
-          </m:r>
-          <m:r>
-            <m:t>λ</m:t>
-          </m:r>
-          <m:r>
-            <m:rPr>
-              <m:sty m:val="p"/>
-            </m:rPr>
-            <m:t>,</m:t>
-          </m:r>
-          <m:r>
-            <m:t>ϕ</m:t>
-          </m:r>
-          <m:r>
-            <m:rPr>
-              <m:sty m:val="p"/>
-            </m:rPr>
-            <m:t>)</m:t>
-          </m:r>
+          <m:d>
+            <m:dPr>
+              <m:begChr m:val="("/>
+              <m:endChr m:val=")"/>
+              <m:sepChr m:val=""/>
+              <m:grow/>
+            </m:dPr>
+            <m:e>
+              <m:r>
+                <m:t>λ</m:t>
+              </m:r>
+              <m:r>
+                <m:rPr>
+                  <m:sty m:val="p"/>
+                </m:rPr>
+                <m:t>,</m:t>
+              </m:r>
+              <m:r>
+                <m:t>ϕ</m:t>
+              </m:r>
+            </m:e>
+          </m:d>
           <m:r>
             <m:rPr>
               <m:nor/>
@@ -1590,25 +1586,23 @@
             </m:rPr>
             <m:t>Im</m:t>
           </m:r>
-          <m:r>
-            <m:rPr>
-              <m:sty m:val="p"/>
-            </m:rPr>
-            <m:t>(</m:t>
-          </m:r>
-          <m:r>
-            <m:rPr>
-              <m:nor/>
-              <m:sty m:val="p"/>
-            </m:rPr>
-            <m:t>cEOF</m:t>
-          </m:r>
-          <m:r>
-            <m:rPr>
-              <m:sty m:val="p"/>
-            </m:rPr>
-            <m:t>)</m:t>
-          </m:r>
+          <m:d>
+            <m:dPr>
+              <m:begChr m:val="("/>
+              <m:endChr m:val=")"/>
+              <m:sepChr m:val=""/>
+              <m:grow/>
+            </m:dPr>
+            <m:e>
+              <m:r>
+                <m:rPr>
+                  <m:nor/>
+                  <m:sty m:val="p"/>
+                </m:rPr>
+                <m:t>cEOF</m:t>
+              </m:r>
+            </m:e>
+          </m:d>
           <m:r>
             <m:rPr>
               <m:sty m:val="p"/>
@@ -1618,30 +1612,28 @@
           <m:r>
             <m:t>β</m:t>
           </m:r>
-          <m:r>
-            <m:rPr>
-              <m:sty m:val="p"/>
-            </m:rPr>
-            <m:t>(</m:t>
-          </m:r>
-          <m:r>
-            <m:t>λ</m:t>
-          </m:r>
-          <m:r>
-            <m:rPr>
-              <m:sty m:val="p"/>
-            </m:rPr>
-            <m:t>,</m:t>
-          </m:r>
-          <m:r>
-            <m:t>ϕ</m:t>
-          </m:r>
-          <m:r>
-            <m:rPr>
-              <m:sty m:val="p"/>
-            </m:rPr>
-            <m:t>)</m:t>
-          </m:r>
+          <m:d>
+            <m:dPr>
+              <m:begChr m:val="("/>
+              <m:endChr m:val=")"/>
+              <m:sepChr m:val=""/>
+              <m:grow/>
+            </m:dPr>
+            <m:e>
+              <m:r>
+                <m:t>λ</m:t>
+              </m:r>
+              <m:r>
+                <m:rPr>
+                  <m:sty m:val="p"/>
+                </m:rPr>
+                <m:t>,</m:t>
+              </m:r>
+              <m:r>
+                <m:t>ϕ</m:t>
+              </m:r>
+            </m:e>
+          </m:d>
           <m:r>
             <m:rPr>
               <m:nor/>
@@ -1649,25 +1641,23 @@
             </m:rPr>
             <m:t>Re</m:t>
           </m:r>
-          <m:r>
-            <m:rPr>
-              <m:sty m:val="p"/>
-            </m:rPr>
-            <m:t>(</m:t>
-          </m:r>
-          <m:r>
-            <m:rPr>
-              <m:nor/>
-              <m:sty m:val="p"/>
-            </m:rPr>
-            <m:t>cEOF</m:t>
-          </m:r>
-          <m:r>
-            <m:rPr>
-              <m:sty m:val="p"/>
-            </m:rPr>
-            <m:t>)</m:t>
-          </m:r>
+          <m:d>
+            <m:dPr>
+              <m:begChr m:val="("/>
+              <m:endChr m:val=")"/>
+              <m:sepChr m:val=""/>
+              <m:grow/>
+            </m:dPr>
+            <m:e>
+              <m:r>
+                <m:rPr>
+                  <m:nor/>
+                  <m:sty m:val="p"/>
+                </m:rPr>
+                <m:t>cEOF</m:t>
+              </m:r>
+            </m:e>
+          </m:d>
           <m:r>
             <m:rPr>
               <m:sty m:val="p"/>
@@ -1686,30 +1676,28 @@
               </m:r>
             </m:sub>
           </m:sSub>
-          <m:r>
-            <m:rPr>
-              <m:sty m:val="p"/>
-            </m:rPr>
-            <m:t>(</m:t>
-          </m:r>
-          <m:r>
-            <m:t>λ</m:t>
-          </m:r>
-          <m:r>
-            <m:rPr>
-              <m:sty m:val="p"/>
-            </m:rPr>
-            <m:t>,</m:t>
-          </m:r>
-          <m:r>
-            <m:t>ϕ</m:t>
-          </m:r>
-          <m:r>
-            <m:rPr>
-              <m:sty m:val="p"/>
-            </m:rPr>
-            <m:t>)</m:t>
-          </m:r>
+          <m:d>
+            <m:dPr>
+              <m:begChr m:val="("/>
+              <m:endChr m:val=")"/>
+              <m:sepChr m:val=""/>
+              <m:grow/>
+            </m:dPr>
+            <m:e>
+              <m:r>
+                <m:t>λ</m:t>
+              </m:r>
+              <m:r>
+                <m:rPr>
+                  <m:sty m:val="p"/>
+                </m:rPr>
+                <m:t>,</m:t>
+              </m:r>
+              <m:r>
+                <m:t>ϕ</m:t>
+              </m:r>
+            </m:e>
+          </m:d>
           <m:r>
             <m:rPr>
               <m:sty m:val="p"/>
@@ -1719,39 +1707,37 @@
           <m:r>
             <m:t>ϵ</m:t>
           </m:r>
-          <m:r>
-            <m:rPr>
-              <m:sty m:val="p"/>
-            </m:rPr>
-            <m:t>(</m:t>
-          </m:r>
-          <m:r>
-            <m:t>λ</m:t>
-          </m:r>
-          <m:r>
-            <m:rPr>
-              <m:sty m:val="p"/>
-            </m:rPr>
-            <m:t>,</m:t>
-          </m:r>
-          <m:r>
-            <m:t>ϕ</m:t>
-          </m:r>
-          <m:r>
-            <m:rPr>
-              <m:sty m:val="p"/>
-            </m:rPr>
-            <m:t>,</m:t>
-          </m:r>
-          <m:r>
-            <m:t>t</m:t>
-          </m:r>
-          <m:r>
-            <m:rPr>
-              <m:sty m:val="p"/>
-            </m:rPr>
-            <m:t>)</m:t>
-          </m:r>
+          <m:d>
+            <m:dPr>
+              <m:begChr m:val="("/>
+              <m:endChr m:val=")"/>
+              <m:sepChr m:val=""/>
+              <m:grow/>
+            </m:dPr>
+            <m:e>
+              <m:r>
+                <m:t>λ</m:t>
+              </m:r>
+              <m:r>
+                <m:rPr>
+                  <m:sty m:val="p"/>
+                </m:rPr>
+                <m:t>,</m:t>
+              </m:r>
+              <m:r>
+                <m:t>ϕ</m:t>
+              </m:r>
+              <m:r>
+                <m:rPr>
+                  <m:sty m:val="p"/>
+                </m:rPr>
+                <m:t>,</m:t>
+              </m:r>
+              <m:r>
+                <m:t>t</m:t>
+              </m:r>
+            </m:e>
+          </m:d>
         </m:oMath>
       </m:oMathPara>
     </w:p>
@@ -5628,9 +5614,6 @@
         <w:t xml:space="preserve">El Niño</w:t>
       </w:r>
       <w:r>
-        <w:t xml:space="preserve">Southern Oscillation</w:t>
-      </w:r>
-      <w:r>
         <w:t xml:space="preserve"> </w:t>
       </w:r>
       <w:r>
@@ -6785,13 +6768,7 @@
         <w:t xml:space="preserve"> </w:t>
       </w:r>
       <w:r>
-        <w:t xml:space="preserve">Medium</w:t>
-      </w:r>
-      <w:r>
-        <w:t xml:space="preserve">-</w:t>
-      </w:r>
-      <w:r>
-        <w:t xml:space="preserve">Range Weather Forecasts API</w:t>
+        <w:t xml:space="preserve">Medium-Range Weather Forecasts API</w:t>
       </w:r>
       <w:r>
         <w:t xml:space="preserve"> </w:t>
@@ -6937,9 +6914,6 @@
         <w:t xml:space="preserve">Pacific</w:t>
       </w:r>
       <w:r>
-        <w:t xml:space="preserve">South American Pattern</w:t>
-      </w:r>
-      <w:r>
         <w:t xml:space="preserve"> </w:t>
       </w:r>
       <w:r>
@@ -7141,13 +7115,7 @@
         <w:t xml:space="preserve"> </w:t>
       </w:r>
       <w:r>
-        <w:t xml:space="preserve">Low</w:t>
-      </w:r>
-      <w:r>
-        <w:t xml:space="preserve">-</w:t>
-      </w:r>
-      <w:r>
-        <w:t xml:space="preserve">Frequency Variability</w:t>
+        <w:t xml:space="preserve">Low-Frequency Variability</w:t>
       </w:r>
       <w:r>
         <w:t xml:space="preserve"> </w:t>
@@ -7229,9 +7197,6 @@
         <w:t xml:space="preserve">Pacific</w:t>
       </w:r>
       <w:r>
-        <w:t xml:space="preserve">South American</w:t>
-      </w:r>
-      <w:r>
         <w:t xml:space="preserve"> </w:t>
       </w:r>
       <w:r>
@@ -7366,13 +7331,7 @@
         <w:t xml:space="preserve"> </w:t>
       </w:r>
       <w:r>
-        <w:t xml:space="preserve">Three</w:t>
-      </w:r>
-      <w:r>
-        <w:t xml:space="preserve">-</w:t>
-      </w:r>
-      <w:r>
-        <w:t xml:space="preserve">Dimensional Propagation</w:t>
+        <w:t xml:space="preserve">Three-Dimensional Propagation</w:t>
       </w:r>
       <w:r>
         <w:t xml:space="preserve"> </w:t>
@@ -7621,13 +7580,7 @@
         <w:t xml:space="preserve"> </w:t>
       </w:r>
       <w:r>
-        <w:t xml:space="preserve">Large</w:t>
-      </w:r>
-      <w:r>
-        <w:t xml:space="preserve">-</w:t>
-      </w:r>
-      <w:r>
-        <w:t xml:space="preserve">Scale Changes</w:t>
+        <w:t xml:space="preserve">Large-Scale Changes</w:t>
       </w:r>
       <w:r>
         <w:t xml:space="preserve"> </w:t>
@@ -8742,7 +8695,7 @@
 <file path=word/numbering.xml><?xml version="1.0" encoding="utf-8"?>
 <w:numbering xmlns:w="http://schemas.openxmlformats.org/wordprocessingml/2006/main">
   <w:abstractNum w:abstractNumId="990">
-    <w:nsid w:val="2c1ae401"/>
+    <w:nsid w:val="A990"/>
     <w:multiLevelType w:val="multilevel"/>
     <w:lvl w:ilvl="0">
       <w:numFmt w:val="bullet"/>
@@ -8828,10 +8781,10 @@
   <w:docDefaults>
     <w:rPrDefault>
       <w:rPr>
-        <w:rFonts w:asciiTheme="minorHAnsi" w:eastAsiaTheme="minorHAnsi" w:hAnsiTheme="minorHAnsi" w:cstheme="minorBidi"/>
+        <w:rFonts w:asciiTheme="minorHAnsi" w:cstheme="minorBidi" w:eastAsiaTheme="minorHAnsi" w:hAnsiTheme="minorHAnsi"/>
         <w:sz w:val="24"/>
         <w:szCs w:val="24"/>
-        <w:lang w:val="en-US" w:eastAsia="en-US" w:bidi="ar-SA"/>
+        <w:lang w:bidi="ar-SA" w:eastAsia="en-US" w:val="en-US"/>
       </w:rPr>
     </w:rPrDefault>
     <w:pPrDefault>
@@ -8840,35 +8793,35 @@
       </w:pPr>
     </w:pPrDefault>
   </w:docDefaults>
-  <w:latentStyles w:defLockedState="0" w:defUIPriority="0" w:defSemiHidden="0" w:defUnhideWhenUsed="0" w:defQFormat="0" w:count="276"/>
-  <w:style w:type="paragraph" w:default="1" w:styleId="Normal">
+  <w:latentStyles w:count="276" w:defLockedState="0" w:defQFormat="0" w:defSemiHidden="0" w:defUIPriority="0" w:defUnhideWhenUsed="0"/>
+  <w:style w:default="1" w:styleId="Normal" w:type="paragraph">
     <w:name w:val="Normal"/>
     <w:qFormat/>
   </w:style>
-  <w:style w:type="paragraph" w:styleId="BodyText">
+  <w:style w:styleId="BodyText" w:type="paragraph">
     <w:name w:val="Body Text"/>
     <w:basedOn w:val="Normal"/>
     <w:link w:val="BodyTextChar"/>
     <w:pPr>
-      <w:spacing w:before="180" w:after="180"/>
+      <w:spacing w:after="180" w:before="180"/>
     </w:pPr>
     <w:qFormat/>
   </w:style>
-  <w:style w:type="paragraph" w:customStyle="1" w:styleId="FirstParagraph">
+  <w:style w:customStyle="1" w:styleId="FirstParagraph" w:type="paragraph">
     <w:name w:val="First Paragraph"/>
     <w:basedOn w:val="BodyText"/>
     <w:next w:val="BodyText"/>
     <w:qFormat/>
   </w:style>
-  <w:style w:type="paragraph" w:customStyle="1" w:styleId="Compact">
+  <w:style w:customStyle="1" w:styleId="Compact" w:type="paragraph">
     <w:name w:val="Compact"/>
     <w:basedOn w:val="BodyText"/>
     <w:qFormat/>
     <w:pPr>
-      <w:spacing w:before="36" w:after="36"/>
+      <w:spacing w:after="36" w:before="36"/>
     </w:pPr>
   </w:style>
-  <w:style w:type="paragraph" w:styleId="Title">
+  <w:style w:styleId="Title" w:type="paragraph">
     <w:name w:val="Title"/>
     <w:basedOn w:val="Normal"/>
     <w:next w:val="BodyText"/>
@@ -8876,19 +8829,19 @@
     <w:pPr>
       <w:keepNext/>
       <w:keepLines/>
-      <w:spacing w:before="480" w:after="240"/>
+      <w:spacing w:after="240" w:before="480"/>
       <w:jc w:val="center"/>
     </w:pPr>
     <w:rPr>
-      <w:rFonts w:asciiTheme="majorHAnsi" w:eastAsiaTheme="majorEastAsia" w:hAnsiTheme="majorHAnsi" w:cstheme="majorBidi"/>
+      <w:rFonts w:asciiTheme="majorHAnsi" w:cstheme="majorBidi" w:eastAsiaTheme="majorEastAsia" w:hAnsiTheme="majorHAnsi"/>
       <w:b/>
       <w:bCs/>
-      <w:color w:val="345A8A" w:themeColor="accent1" w:themeShade="B5"/>
+      <w:color w:themeColor="accent1" w:themeShade="B5" w:val="345A8A"/>
       <w:sz w:val="36"/>
       <w:szCs w:val="36"/>
     </w:rPr>
   </w:style>
-  <w:style w:type="paragraph" w:styleId="Subtitle">
+  <w:style w:styleId="Subtitle" w:type="paragraph">
     <w:name w:val="Subtitle"/>
     <w:basedOn w:val="Title"/>
     <w:next w:val="BodyText"/>
@@ -8896,7 +8849,7 @@
     <w:pPr>
       <w:keepNext/>
       <w:keepLines/>
-      <w:spacing w:before="240" w:after="240"/>
+      <w:spacing w:after="240" w:before="240"/>
       <w:jc w:val="center"/>
     </w:pPr>
     <w:rPr>
@@ -8904,7 +8857,7 @@
       <w:szCs w:val="30"/>
     </w:rPr>
   </w:style>
-  <w:style w:type="paragraph" w:customStyle="1" w:styleId="Author">
+  <w:style w:customStyle="1" w:styleId="Author" w:type="paragraph">
     <w:name w:val="Author"/>
     <w:next w:val="BodyText"/>
     <w:qFormat/>
@@ -8914,7 +8867,7 @@
       <w:jc w:val="center"/>
     </w:pPr>
   </w:style>
-  <w:style w:type="paragraph" w:styleId="Date">
+  <w:style w:styleId="Date" w:type="paragraph">
     <w:name w:val="Date"/>
     <w:next w:val="BodyText"/>
     <w:qFormat/>
@@ -8924,7 +8877,7 @@
       <w:jc w:val="center"/>
     </w:pPr>
   </w:style>
-  <w:style w:type="paragraph" w:customStyle="1" w:styleId="Abstract">
+  <w:style w:customStyle="1" w:styleId="Abstract" w:type="paragraph">
     <w:name w:val="Abstract"/>
     <w:basedOn w:val="Normal"/>
     <w:next w:val="BodyText"/>
@@ -8932,14 +8885,14 @@
     <w:pPr>
       <w:keepNext/>
       <w:keepLines/>
-      <w:spacing w:before="300" w:after="300"/>
+      <w:spacing w:after="300" w:before="300"/>
     </w:pPr>
     <w:rPr>
       <w:sz w:val="20"/>
       <w:szCs w:val="20"/>
     </w:rPr>
   </w:style>
-  <w:style w:type="paragraph" w:styleId="Bibliography">
+  <w:style w:styleId="Bibliography" w:type="paragraph">
     <w:name w:val="Bibliography"/>
     <w:basedOn w:val="Normal"/>
     <w:next w:val="Bibliography"/>
@@ -8947,7 +8900,7 @@
     <w:pPr/>
     <w:rPr/>
   </w:style>
-  <w:style w:type="paragraph" w:styleId="Heading1">
+  <w:style w:styleId="Heading1" w:type="paragraph">
     <w:name w:val="Heading 1"/>
     <w:basedOn w:val="Normal"/>
     <w:next w:val="BodyText"/>
@@ -8956,19 +8909,19 @@
     <w:pPr>
       <w:keepNext/>
       <w:keepLines/>
-      <w:spacing w:before="480" w:after="0"/>
+      <w:spacing w:after="0" w:before="480"/>
       <w:outlineLvl w:val="0"/>
     </w:pPr>
     <w:rPr>
-      <w:rFonts w:asciiTheme="majorHAnsi" w:eastAsiaTheme="majorEastAsia" w:hAnsiTheme="majorHAnsi" w:cstheme="majorBidi"/>
+      <w:rFonts w:asciiTheme="majorHAnsi" w:cstheme="majorBidi" w:eastAsiaTheme="majorEastAsia" w:hAnsiTheme="majorHAnsi"/>
       <w:b/>
       <w:bCs/>
-      <w:color w:val="4F81BD" w:themeColor="accent1"/>
+      <w:color w:themeColor="accent1" w:val="4F81BD"/>
       <w:sz w:val="32"/>
       <w:szCs w:val="32"/>
     </w:rPr>
   </w:style>
-  <w:style w:type="paragraph" w:styleId="Heading2">
+  <w:style w:styleId="Heading2" w:type="paragraph">
     <w:name w:val="Heading 2"/>
     <w:basedOn w:val="Normal"/>
     <w:next w:val="BodyText"/>
@@ -8978,19 +8931,19 @@
     <w:pPr>
       <w:keepNext/>
       <w:keepLines/>
-      <w:spacing w:before="200" w:after="0"/>
+      <w:spacing w:after="0" w:before="200"/>
       <w:outlineLvl w:val="1"/>
     </w:pPr>
     <w:rPr>
-      <w:rFonts w:asciiTheme="majorHAnsi" w:eastAsiaTheme="majorEastAsia" w:hAnsiTheme="majorHAnsi" w:cstheme="majorBidi"/>
+      <w:rFonts w:asciiTheme="majorHAnsi" w:cstheme="majorBidi" w:eastAsiaTheme="majorEastAsia" w:hAnsiTheme="majorHAnsi"/>
       <w:b/>
       <w:bCs/>
-      <w:color w:val="4F81BD" w:themeColor="accent1"/>
+      <w:color w:themeColor="accent1" w:val="4F81BD"/>
       <w:sz w:val="28"/>
       <w:szCs w:val="28"/>
     </w:rPr>
   </w:style>
-  <w:style w:type="paragraph" w:styleId="Heading3">
+  <w:style w:styleId="Heading3" w:type="paragraph">
     <w:name w:val="Heading 3"/>
     <w:basedOn w:val="Normal"/>
     <w:next w:val="BodyText"/>
@@ -9000,19 +8953,19 @@
     <w:pPr>
       <w:keepNext/>
       <w:keepLines/>
-      <w:spacing w:before="200" w:after="0"/>
+      <w:spacing w:after="0" w:before="200"/>
       <w:outlineLvl w:val="2"/>
     </w:pPr>
     <w:rPr>
-      <w:rFonts w:asciiTheme="majorHAnsi" w:eastAsiaTheme="majorEastAsia" w:hAnsiTheme="majorHAnsi" w:cstheme="majorBidi"/>
+      <w:rFonts w:asciiTheme="majorHAnsi" w:cstheme="majorBidi" w:eastAsiaTheme="majorEastAsia" w:hAnsiTheme="majorHAnsi"/>
       <w:b/>
       <w:bCs/>
-      <w:color w:val="4F81BD" w:themeColor="accent1"/>
+      <w:color w:themeColor="accent1" w:val="4F81BD"/>
       <w:sz w:val="24"/>
       <w:szCs w:val="24"/>
     </w:rPr>
   </w:style>
-  <w:style w:type="paragraph" w:styleId="Heading4">
+  <w:style w:styleId="Heading4" w:type="paragraph">
     <w:name w:val="Heading 4"/>
     <w:basedOn w:val="Normal"/>
     <w:next w:val="BodyText"/>
@@ -9022,19 +8975,19 @@
     <w:pPr>
       <w:keepNext/>
       <w:keepLines/>
-      <w:spacing w:before="200" w:after="0"/>
+      <w:spacing w:after="0" w:before="200"/>
       <w:outlineLvl w:val="3"/>
     </w:pPr>
     <w:rPr>
-      <w:rFonts w:asciiTheme="majorHAnsi" w:eastAsiaTheme="majorEastAsia" w:hAnsiTheme="majorHAnsi" w:cstheme="majorBidi"/>
+      <w:rFonts w:asciiTheme="majorHAnsi" w:cstheme="majorBidi" w:eastAsiaTheme="majorEastAsia" w:hAnsiTheme="majorHAnsi"/>
       <w:i/>
       <w:bCs/>
-      <w:color w:val="4F81BD" w:themeColor="accent1"/>
+      <w:color w:themeColor="accent1" w:val="4F81BD"/>
       <w:sz w:val="24"/>
       <w:szCs w:val="24"/>
     </w:rPr>
   </w:style>
-  <w:style w:type="paragraph" w:styleId="Heading5">
+  <w:style w:styleId="Heading5" w:type="paragraph">
     <w:name w:val="Heading 5"/>
     <w:basedOn w:val="Normal"/>
     <w:next w:val="BodyText"/>
@@ -9044,18 +8997,18 @@
     <w:pPr>
       <w:keepNext/>
       <w:keepLines/>
-      <w:spacing w:before="200" w:after="0"/>
+      <w:spacing w:after="0" w:before="200"/>
       <w:outlineLvl w:val="4"/>
     </w:pPr>
     <w:rPr>
-      <w:rFonts w:asciiTheme="majorHAnsi" w:eastAsiaTheme="majorEastAsia" w:hAnsiTheme="majorHAnsi" w:cstheme="majorBidi"/>
+      <w:rFonts w:asciiTheme="majorHAnsi" w:cstheme="majorBidi" w:eastAsiaTheme="majorEastAsia" w:hAnsiTheme="majorHAnsi"/>
       <w:iCs/>
-      <w:color w:val="4F81BD" w:themeColor="accent1"/>
+      <w:color w:themeColor="accent1" w:val="4F81BD"/>
       <w:sz w:val="24"/>
       <w:szCs w:val="24"/>
     </w:rPr>
   </w:style>
-  <w:style w:type="paragraph" w:styleId="Heading6">
+  <w:style w:styleId="Heading6" w:type="paragraph">
     <w:name w:val="Heading 6"/>
     <w:basedOn w:val="Normal"/>
     <w:next w:val="BodyText"/>
@@ -9065,17 +9018,17 @@
     <w:pPr>
       <w:keepNext/>
       <w:keepLines/>
-      <w:spacing w:before="200" w:after="0"/>
+      <w:spacing w:after="0" w:before="200"/>
       <w:outlineLvl w:val="5"/>
     </w:pPr>
     <w:rPr>
-      <w:rFonts w:asciiTheme="majorHAnsi" w:eastAsiaTheme="majorEastAsia" w:hAnsiTheme="majorHAnsi" w:cstheme="majorBidi"/>
-      <w:color w:val="4F81BD" w:themeColor="accent1"/>
+      <w:rFonts w:asciiTheme="majorHAnsi" w:cstheme="majorBidi" w:eastAsiaTheme="majorEastAsia" w:hAnsiTheme="majorHAnsi"/>
+      <w:color w:themeColor="accent1" w:val="4F81BD"/>
       <w:sz w:val="24"/>
       <w:szCs w:val="24"/>
     </w:rPr>
   </w:style>
-  <w:style w:type="paragraph" w:styleId="Heading7">
+  <w:style w:styleId="Heading7" w:type="paragraph">
     <w:name w:val="Heading 7"/>
     <w:basedOn w:val="Normal"/>
     <w:next w:val="BodyText"/>
@@ -9085,17 +9038,17 @@
     <w:pPr>
       <w:keepNext/>
       <w:keepLines/>
-      <w:spacing w:before="200" w:after="0"/>
+      <w:spacing w:after="0" w:before="200"/>
       <w:outlineLvl w:val="6"/>
     </w:pPr>
     <w:rPr>
-      <w:rFonts w:asciiTheme="majorHAnsi" w:eastAsiaTheme="majorEastAsia" w:hAnsiTheme="majorHAnsi" w:cstheme="majorBidi"/>
-      <w:color w:val="4F81BD" w:themeColor="accent1"/>
+      <w:rFonts w:asciiTheme="majorHAnsi" w:cstheme="majorBidi" w:eastAsiaTheme="majorEastAsia" w:hAnsiTheme="majorHAnsi"/>
+      <w:color w:themeColor="accent1" w:val="4F81BD"/>
       <w:sz w:val="24"/>
       <w:szCs w:val="24"/>
     </w:rPr>
   </w:style>
-  <w:style w:type="paragraph" w:styleId="Heading8">
+  <w:style w:styleId="Heading8" w:type="paragraph">
     <w:name w:val="Heading 8"/>
     <w:basedOn w:val="Normal"/>
     <w:next w:val="BodyText"/>
@@ -9105,17 +9058,17 @@
     <w:pPr>
       <w:keepNext/>
       <w:keepLines/>
-      <w:spacing w:before="200" w:after="0"/>
+      <w:spacing w:after="0" w:before="200"/>
       <w:outlineLvl w:val="7"/>
     </w:pPr>
     <w:rPr>
-      <w:rFonts w:asciiTheme="majorHAnsi" w:eastAsiaTheme="majorEastAsia" w:hAnsiTheme="majorHAnsi" w:cstheme="majorBidi"/>
-      <w:color w:val="4F81BD" w:themeColor="accent1"/>
+      <w:rFonts w:asciiTheme="majorHAnsi" w:cstheme="majorBidi" w:eastAsiaTheme="majorEastAsia" w:hAnsiTheme="majorHAnsi"/>
+      <w:color w:themeColor="accent1" w:val="4F81BD"/>
       <w:sz w:val="24"/>
       <w:szCs w:val="24"/>
     </w:rPr>
   </w:style>
-  <w:style w:type="paragraph" w:styleId="Heading9">
+  <w:style w:styleId="Heading9" w:type="paragraph">
     <w:name w:val="Heading 9"/>
     <w:basedOn w:val="Normal"/>
     <w:next w:val="BodyText"/>
@@ -9125,17 +9078,17 @@
     <w:pPr>
       <w:keepNext/>
       <w:keepLines/>
-      <w:spacing w:before="200" w:after="0"/>
+      <w:spacing w:after="0" w:before="200"/>
       <w:outlineLvl w:val="8"/>
     </w:pPr>
     <w:rPr>
-      <w:rFonts w:asciiTheme="majorHAnsi" w:eastAsiaTheme="majorEastAsia" w:hAnsiTheme="majorHAnsi" w:cstheme="majorBidi"/>
-      <w:color w:val="4F81BD" w:themeColor="accent1"/>
+      <w:rFonts w:asciiTheme="majorHAnsi" w:cstheme="majorBidi" w:eastAsiaTheme="majorEastAsia" w:hAnsiTheme="majorHAnsi"/>
+      <w:color w:themeColor="accent1" w:val="4F81BD"/>
       <w:sz w:val="24"/>
       <w:szCs w:val="24"/>
     </w:rPr>
   </w:style>
-  <w:style w:type="paragraph" w:styleId="BlockText">
+  <w:style w:styleId="BlockText" w:type="paragraph">
     <w:name w:val="Block Text"/>
     <w:basedOn w:val="BodyText"/>
     <w:next w:val="BodyText"/>
@@ -9143,11 +9096,11 @@
     <w:unhideWhenUsed/>
     <w:qFormat/>
     <w:pPr>
-      <w:spacing w:before="100" w:after="100"/>
+      <w:spacing w:after="100" w:before="100"/>
       <w:ind w:firstLine="0" w:left="480" w:right="480"/>
     </w:pPr>
   </w:style>
-  <w:style w:type="paragraph" w:styleId="FootnoteText">
+  <w:style w:styleId="FootnoteText" w:type="paragraph">
     <w:name w:val="Footnote Text"/>
     <w:basedOn w:val="Normal"/>
     <w:next w:val="FootnoteText"/>
@@ -9155,30 +9108,30 @@
     <w:unhideWhenUsed/>
     <w:qFormat/>
   </w:style>
-  <w:style w:type="character" w:default="1" w:styleId="DefaultParagraphFont">
+  <w:style w:default="1" w:styleId="DefaultParagraphFont" w:type="character">
     <w:name w:val="Default Paragraph Font"/>
     <w:semiHidden/>
     <w:unhideWhenUsed/>
   </w:style>
-  <w:style w:type="table" w:default="1" w:styleId="Table">
+  <w:style w:default="1" w:styleId="Table" w:type="table">
     <w:name w:val="Table"/>
     <w:basedOn w:val="TableNormal"/>
     <w:semiHidden/>
     <w:unhideWhenUsed/>
     <w:qFormat/>
     <w:tblPr>
-      <w:tblInd w:w="0" w:type="dxa"/>
+      <w:tblInd w:type="dxa" w:w="0"/>
       <w:tblCellMar>
-        <w:top w:w="0" w:type="dxa"/>
-        <w:left w:w="108" w:type="dxa"/>
-        <w:bottom w:w="0" w:type="dxa"/>
-        <w:right w:w="108" w:type="dxa"/>
+        <w:top w:type="dxa" w:w="0"/>
+        <w:left w:type="dxa" w:w="108"/>
+        <w:bottom w:type="dxa" w:w="0"/>
+        <w:right w:type="dxa" w:w="108"/>
       </w:tblCellMar>
     </w:tblPr>
     <w:tblStylePr w:type="firstRow">
       <w:tblPr>
         <w:jc w:val="left"/>
-        <w:tblInd w:w="0" w:type="dxa"/>
+        <w:tblInd w:type="dxa" w:w="0"/>
       </w:tblPr>
       <w:trPr>
         <w:jc w:val="left"/>
@@ -9191,7 +9144,7 @@
       </w:tcPr>
     </w:tblStylePr>
   </w:style>
-  <w:style w:type="paragraph" w:customStyle="1" w:styleId="DefinitionTerm">
+  <w:style w:customStyle="1" w:styleId="DefinitionTerm" w:type="paragraph">
     <w:name w:val="Definition Term"/>
     <w:basedOn w:val="Normal"/>
     <w:next w:val="Definition"/>
@@ -9204,49 +9157,49 @@
       <w:b/>
     </w:rPr>
   </w:style>
-  <w:style w:type="paragraph" w:customStyle="1" w:styleId="Definition">
+  <w:style w:customStyle="1" w:styleId="Definition" w:type="paragraph">
     <w:name w:val="Definition"/>
     <w:basedOn w:val="Normal"/>
   </w:style>
-  <w:style w:type="paragraph" w:styleId="Caption">
+  <w:style w:styleId="Caption" w:type="paragraph">
     <w:name w:val="Caption"/>
     <w:basedOn w:val="Normal"/>
     <w:link w:val="BodyTextChar"/>
     <w:pPr>
-      <w:spacing w:before="0" w:after="120"/>
+      <w:spacing w:after="120" w:before="0"/>
     </w:pPr>
     <w:rPr>
       <w:i/>
     </w:rPr>
   </w:style>
-  <w:style w:type="paragraph" w:customStyle="1" w:styleId="TableCaption">
+  <w:style w:customStyle="1" w:styleId="TableCaption" w:type="paragraph">
     <w:name w:val="Table Caption"/>
     <w:basedOn w:val="Caption"/>
     <w:pPr>
       <w:keepNext/>
     </w:pPr>
   </w:style>
-  <w:style w:type="paragraph" w:customStyle="1" w:styleId="ImageCaption">
+  <w:style w:customStyle="1" w:styleId="ImageCaption" w:type="paragraph">
     <w:name w:val="Image Caption"/>
     <w:basedOn w:val="Caption"/>
   </w:style>
-  <w:style w:type="paragraph" w:customStyle="1" w:styleId="Figure">
+  <w:style w:customStyle="1" w:styleId="Figure" w:type="paragraph">
     <w:name w:val="Figure"/>
     <w:basedOn w:val="Normal"/>
   </w:style>
-  <w:style w:type="paragraph" w:customStyle="1" w:styleId="CaptionedFigure">
+  <w:style w:customStyle="1" w:styleId="CaptionedFigure" w:type="paragraph">
     <w:name w:val="Captioned Figure"/>
     <w:basedOn w:val="Figure"/>
     <w:pPr>
       <w:keepNext/>
     </w:pPr>
   </w:style>
-  <w:style w:type="character" w:customStyle="1" w:styleId="BodyTextChar">
+  <w:style w:customStyle="1" w:styleId="BodyTextChar" w:type="character">
     <w:name w:val="Body Text Char"/>
     <w:basedOn w:val="DefaultParagraphFont"/>
     <w:link w:val="BodyText"/>
   </w:style>
-  <w:style w:type="character" w:customStyle="1" w:styleId="VerbatimChar">
+  <w:style w:customStyle="1" w:styleId="VerbatimChar" w:type="character">
     <w:name w:val="Verbatim Char"/>
     <w:basedOn w:val="BodyTextChar"/>
     <w:rPr>
@@ -9254,25 +9207,25 @@
       <w:sz w:val="22"/>
     </w:rPr>
   </w:style>
-  <w:style w:type="character" w:customStyle="1" w:styleId="SectionNumber">
+  <w:style w:customStyle="1" w:styleId="SectionNumber" w:type="character">
     <w:name w:val="Section Number"/>
     <w:basedOn w:val="BodyTextChar"/>
   </w:style>
-  <w:style w:type="character" w:styleId="FootnoteReference">
+  <w:style w:styleId="FootnoteReference" w:type="character">
     <w:name w:val="Footnote Reference"/>
     <w:basedOn w:val="BodyTextChar"/>
     <w:rPr>
       <w:vertAlign w:val="superscript"/>
     </w:rPr>
   </w:style>
-  <w:style w:type="character" w:styleId="Hyperlink">
+  <w:style w:styleId="Hyperlink" w:type="character">
     <w:name w:val="Hyperlink"/>
     <w:basedOn w:val="BodyTextChar"/>
     <w:rPr>
-      <w:color w:val="4F81BD" w:themeColor="accent1"/>
+      <w:color w:themeColor="accent1" w:val="4F81BD"/>
     </w:rPr>
   </w:style>
-  <w:style w:type="paragraph" w:styleId="TOCHeading">
+  <w:style w:styleId="TOCHeading" w:type="paragraph">
     <w:name w:val="TOC Heading"/>
     <w:basedOn w:val="Heading1"/>
     <w:next w:val="BodyText"/>
@@ -9284,10 +9237,10 @@
       <w:outlineLvl w:val="9"/>
     </w:pPr>
     <w:rPr>
-      <w:rFonts w:asciiTheme="majorHAnsi" w:eastAsiaTheme="majorEastAsia" w:hAnsiTheme="majorHAnsi" w:cstheme="majorBidi"/>
+      <w:rFonts w:asciiTheme="majorHAnsi" w:cstheme="majorBidi" w:eastAsiaTheme="majorEastAsia" w:hAnsiTheme="majorHAnsi"/>
       <w:b w:val="0"/>
       <w:bCs w:val="0"/>
-      <w:color w:val="365F91" w:themeColor="accent1" w:themeShade="BF"/>
+      <w:color w:themeColor="accent1" w:themeShade="BF" w:val="365F91"/>
     </w:rPr>
   </w:style>
   <w:style w:type="paragraph" w:customStyle="1" w:styleId="SourceCode">

</xml_diff>